<commit_message>
nmv 25 08 2023
</commit_message>
<xml_diff>
--- a/TS-Padam/TS-2.6/TS 2.6 Malayalam Pada Paatam Corrections.docx
+++ b/TS-Padam/TS-2.6/TS 2.6 Malayalam Pada Paatam Corrections.docx
@@ -51,7 +51,18 @@
           <w:szCs w:val="32"/>
           <w:u w:val="single"/>
         </w:rPr>
-        <w:t xml:space="preserve">Observed till </w:t>
+        <w:t xml:space="preserve">Observed </w:t>
+      </w:r>
+      <w:proofErr w:type="gramStart"/>
+      <w:r>
+        <w:rPr>
+          <w:b/>
+          <w:bCs/>
+          <w:sz w:val="32"/>
+          <w:szCs w:val="32"/>
+          <w:u w:val="single"/>
+        </w:rPr>
+        <w:t xml:space="preserve">till </w:t>
       </w:r>
       <w:r>
         <w:rPr>
@@ -64,6 +75,7 @@
         </w:rPr>
         <w:t>????</w:t>
       </w:r>
+      <w:proofErr w:type="gramEnd"/>
     </w:p>
     <w:p>
       <w:pPr>
@@ -78,7 +90,23 @@
           <w:b/>
           <w:bCs/>
         </w:rPr>
-        <w:t xml:space="preserve"> (ignore those which are already incorporated in your book’s version and date)</w:t>
+        <w:t xml:space="preserve"> (</w:t>
+      </w:r>
+      <w:proofErr w:type="gramStart"/>
+      <w:r>
+        <w:rPr>
+          <w:b/>
+          <w:bCs/>
+        </w:rPr>
+        <w:t>ignore</w:t>
+      </w:r>
+      <w:proofErr w:type="gramEnd"/>
+      <w:r>
+        <w:rPr>
+          <w:b/>
+          <w:bCs/>
+        </w:rPr>
+        <w:t xml:space="preserve"> those which are already incorporated in your book’s version and date)</w:t>
       </w:r>
     </w:p>
     <w:tbl>
@@ -188,7 +216,7 @@
       </w:tr>
       <w:tr>
         <w:trPr>
-          <w:trHeight w:val="569"/>
+          <w:trHeight w:val="1517"/>
         </w:trPr>
         <w:tc>
           <w:tcPr>
@@ -212,7 +240,6 @@
               <w:rPr>
                 <w:rFonts w:eastAsia="Times New Roman" w:cs="Arial"/>
                 <w:b/>
-                <w:bCs/>
                 <w:sz w:val="28"/>
                 <w:szCs w:val="28"/>
                 <w:lang w:eastAsia="en-IN" w:bidi="ml-IN"/>
@@ -222,56 +249,31 @@
               <w:rPr>
                 <w:rFonts w:eastAsia="Times New Roman" w:cs="Arial"/>
                 <w:b/>
-                <w:bCs/>
-                <w:sz w:val="28"/>
-                <w:szCs w:val="28"/>
-                <w:lang w:eastAsia="en-IN" w:bidi="ml-IN"/>
-              </w:rPr>
-              <w:t>TS 2.6.</w:t>
+                <w:sz w:val="28"/>
+                <w:szCs w:val="28"/>
+                <w:lang w:eastAsia="en-IN" w:bidi="ml-IN"/>
+              </w:rPr>
+              <w:t>TS 2.6.2.</w:t>
             </w:r>
             <w:r>
               <w:rPr>
                 <w:rFonts w:eastAsia="Times New Roman" w:cs="Arial"/>
                 <w:b/>
-                <w:bCs/>
-                <w:sz w:val="28"/>
-                <w:szCs w:val="28"/>
-                <w:lang w:eastAsia="en-IN" w:bidi="ml-IN"/>
-              </w:rPr>
-              <w:t>10</w:t>
+                <w:sz w:val="28"/>
+                <w:szCs w:val="28"/>
+                <w:lang w:eastAsia="en-IN" w:bidi="ml-IN"/>
+              </w:rPr>
+              <w:t>6</w:t>
             </w:r>
             <w:r>
               <w:rPr>
                 <w:rFonts w:eastAsia="Times New Roman" w:cs="Arial"/>
                 <w:b/>
-                <w:bCs/>
-                <w:sz w:val="28"/>
-                <w:szCs w:val="28"/>
-                <w:lang w:eastAsia="en-IN" w:bidi="ml-IN"/>
-              </w:rPr>
-              <w:t>.</w:t>
-            </w:r>
-            <w:r>
-              <w:rPr>
-                <w:rFonts w:eastAsia="Times New Roman" w:cs="Arial"/>
-                <w:b/>
-                <w:bCs/>
-                <w:sz w:val="28"/>
-                <w:szCs w:val="28"/>
-                <w:lang w:eastAsia="en-IN" w:bidi="ml-IN"/>
-              </w:rPr>
-              <w:t>1</w:t>
-            </w:r>
-            <w:r>
-              <w:rPr>
-                <w:rFonts w:eastAsia="Times New Roman" w:cs="Arial"/>
-                <w:b/>
-                <w:bCs/>
-                <w:sz w:val="28"/>
-                <w:szCs w:val="28"/>
-                <w:lang w:eastAsia="en-IN" w:bidi="ml-IN"/>
-              </w:rPr>
-              <w:t xml:space="preserve"> - Vaakyam</w:t>
+                <w:sz w:val="28"/>
+                <w:szCs w:val="28"/>
+                <w:lang w:eastAsia="en-IN" w:bidi="ml-IN"/>
+              </w:rPr>
+              <w:t xml:space="preserve"> - Padam</w:t>
             </w:r>
           </w:p>
           <w:p>
@@ -286,7 +288,6 @@
               <w:rPr>
                 <w:rFonts w:eastAsia="Times New Roman" w:cs="Arial"/>
                 <w:b/>
-                <w:bCs/>
                 <w:sz w:val="28"/>
                 <w:szCs w:val="28"/>
                 <w:lang w:eastAsia="en-IN" w:bidi="ml-IN"/>
@@ -296,23 +297,21 @@
               <w:rPr>
                 <w:rFonts w:eastAsia="Times New Roman" w:cs="Arial"/>
                 <w:b/>
-                <w:bCs/>
-                <w:sz w:val="28"/>
-                <w:szCs w:val="28"/>
-                <w:lang w:eastAsia="en-IN" w:bidi="ml-IN"/>
-              </w:rPr>
-              <w:t xml:space="preserve">Line No. </w:t>
+                <w:sz w:val="28"/>
+                <w:szCs w:val="28"/>
+                <w:lang w:eastAsia="en-IN" w:bidi="ml-IN"/>
+              </w:rPr>
+              <w:t xml:space="preserve">Padam No. - </w:t>
             </w:r>
             <w:r>
               <w:rPr>
                 <w:rFonts w:eastAsia="Times New Roman" w:cs="Arial"/>
                 <w:b/>
-                <w:bCs/>
-                <w:sz w:val="28"/>
-                <w:szCs w:val="28"/>
-                <w:lang w:eastAsia="en-IN" w:bidi="ml-IN"/>
-              </w:rPr>
-              <w:t>6</w:t>
+                <w:sz w:val="28"/>
+                <w:szCs w:val="28"/>
+                <w:lang w:eastAsia="en-IN" w:bidi="ml-IN"/>
+              </w:rPr>
+              <w:t>21</w:t>
             </w:r>
           </w:p>
           <w:p>
@@ -321,7 +320,7 @@
               <w:autoSpaceDE w:val="0"/>
               <w:autoSpaceDN w:val="0"/>
               <w:adjustRightInd w:val="0"/>
-              <w:spacing w:before="0" w:line="264" w:lineRule="auto"/>
+              <w:spacing w:before="0" w:line="240" w:lineRule="auto"/>
               <w:ind w:right="-320"/>
               <w:jc w:val="both"/>
               <w:rPr>
@@ -337,7 +336,6 @@
               <w:rPr>
                 <w:rFonts w:eastAsia="Times New Roman" w:cs="Arial"/>
                 <w:b/>
-                <w:bCs/>
                 <w:sz w:val="28"/>
                 <w:szCs w:val="28"/>
                 <w:lang w:eastAsia="en-IN" w:bidi="ml-IN"/>
@@ -348,12 +346,11 @@
               <w:rPr>
                 <w:rFonts w:eastAsia="Times New Roman" w:cs="Arial"/>
                 <w:b/>
-                <w:bCs/>
-                <w:sz w:val="28"/>
-                <w:szCs w:val="28"/>
-                <w:lang w:eastAsia="en-IN" w:bidi="ml-IN"/>
-              </w:rPr>
-              <w:t>57</w:t>
+                <w:sz w:val="28"/>
+                <w:szCs w:val="28"/>
+                <w:lang w:eastAsia="en-IN" w:bidi="ml-IN"/>
+              </w:rPr>
+              <w:t>13</w:t>
             </w:r>
           </w:p>
         </w:tc>
@@ -373,7 +370,7 @@
               <w:autoSpaceDE w:val="0"/>
               <w:autoSpaceDN w:val="0"/>
               <w:adjustRightInd w:val="0"/>
-              <w:spacing w:line="240" w:lineRule="auto"/>
+              <w:spacing w:before="0" w:line="240" w:lineRule="auto"/>
               <w:ind w:right="-22"/>
               <w:rPr>
                 <w:rFonts w:ascii="BRH Malayalam Extra" w:hAnsi="BRH Malayalam Extra" w:cs="BRH Malayalam Extra"/>
@@ -387,7 +384,95 @@
                 <w:sz w:val="40"/>
                 <w:szCs w:val="40"/>
               </w:rPr>
-              <w:t>j</w:t>
+              <w:t>k¡</w:t>
+            </w:r>
+            <w:r>
+              <w:rPr>
+                <w:rFonts w:ascii="BRH Malayalam Extra" w:hAnsi="BRH Malayalam Extra" w:cs="BRH Malayalam Extra"/>
+                <w:sz w:val="32"/>
+                <w:szCs w:val="40"/>
+              </w:rPr>
+              <w:t>–</w:t>
+            </w:r>
+            <w:r>
+              <w:rPr>
+                <w:rFonts w:ascii="BRH Malayalam Extra" w:hAnsi="BRH Malayalam Extra" w:cs="BRH Malayalam Extra"/>
+                <w:sz w:val="40"/>
+                <w:szCs w:val="40"/>
+              </w:rPr>
+              <w:t>¥Ê</w:t>
+            </w:r>
+            <w:r>
+              <w:rPr>
+                <w:rFonts w:ascii="BRH Malayalam Extra" w:hAnsi="BRH Malayalam Extra" w:cs="BRH Malayalam Extra"/>
+                <w:sz w:val="32"/>
+                <w:szCs w:val="40"/>
+              </w:rPr>
+              <w:t>–</w:t>
+            </w:r>
+            <w:r>
+              <w:rPr>
+                <w:rFonts w:ascii="BRH Malayalam Extra" w:hAnsi="BRH Malayalam Extra" w:cs="BRH Malayalam Extra"/>
+                <w:sz w:val="40"/>
+                <w:szCs w:val="40"/>
+              </w:rPr>
+              <w:t xml:space="preserve"> | b§põ</w:t>
+            </w:r>
+            <w:r>
+              <w:rPr>
+                <w:rFonts w:ascii="BRH Malayalam Extra" w:hAnsi="BRH Malayalam Extra" w:cs="BRH Malayalam Extra"/>
+                <w:sz w:val="32"/>
+                <w:szCs w:val="40"/>
+              </w:rPr>
+              <w:t>–</w:t>
+            </w:r>
+            <w:r>
+              <w:rPr>
+                <w:rFonts w:ascii="BRH Malayalam Extra" w:hAnsi="BRH Malayalam Extra" w:cs="BRH Malayalam Extra"/>
+                <w:sz w:val="40"/>
+                <w:szCs w:val="40"/>
+              </w:rPr>
+              <w:t>±</w:t>
+            </w:r>
+            <w:r>
+              <w:rPr>
+                <w:rFonts w:ascii="BRH Malayalam Extra" w:hAnsi="BRH Malayalam Extra" w:cs="BRH Malayalam Extra"/>
+                <w:sz w:val="32"/>
+                <w:szCs w:val="40"/>
+              </w:rPr>
+              <w:t>–</w:t>
+            </w:r>
+            <w:r>
+              <w:rPr>
+                <w:rFonts w:ascii="BRH Malayalam Extra" w:hAnsi="BRH Malayalam Extra" w:cs="BRH Malayalam Extra"/>
+                <w:sz w:val="40"/>
+                <w:szCs w:val="40"/>
+              </w:rPr>
+              <w:t>k CZy— bûy - A</w:t>
+            </w:r>
+            <w:r>
+              <w:rPr>
+                <w:rFonts w:ascii="BRH Malayalam Extra" w:hAnsi="BRH Malayalam Extra" w:cs="BRH Malayalam Extra"/>
+                <w:sz w:val="32"/>
+                <w:szCs w:val="40"/>
+              </w:rPr>
+              <w:t>–</w:t>
+            </w:r>
+            <w:r>
+              <w:rPr>
+                <w:rFonts w:ascii="BRH Malayalam Extra" w:hAnsi="BRH Malayalam Extra" w:cs="BRH Malayalam Extra"/>
+                <w:sz w:val="40"/>
+                <w:szCs w:val="40"/>
+              </w:rPr>
+              <w:t>±</w:t>
+            </w:r>
+            <w:r>
+              <w:rPr>
+                <w:rFonts w:ascii="BRH Malayalam Extra" w:hAnsi="BRH Malayalam Extra" w:cs="BRH Malayalam Extra"/>
+                <w:sz w:val="32"/>
+                <w:szCs w:val="40"/>
+              </w:rPr>
+              <w:t>–</w:t>
             </w:r>
             <w:r>
               <w:rPr>
@@ -396,39 +481,24 @@
                 <w:szCs w:val="40"/>
                 <w:highlight w:val="yellow"/>
               </w:rPr>
-              <w:t>b</w:t>
-            </w:r>
-            <w:r>
-              <w:rPr>
-                <w:rFonts w:ascii="BRH Malayalam Extra" w:hAnsi="BRH Malayalam Extra" w:cs="BRH Malayalam Extra"/>
-                <w:sz w:val="40"/>
-                <w:szCs w:val="40"/>
-              </w:rPr>
-              <w:t>§ ögx˜Ö¥Yx</w:t>
-            </w:r>
-            <w:r>
-              <w:rPr>
-                <w:rFonts w:ascii="BRH Malayalam Extra" w:hAnsi="BRH Malayalam Extra" w:cs="BRH Malayalam Extra"/>
-                <w:sz w:val="32"/>
-                <w:szCs w:val="40"/>
-              </w:rPr>
-              <w:t>–</w:t>
-            </w:r>
-            <w:r>
-              <w:rPr>
-                <w:rFonts w:ascii="BRH Malayalam Extra" w:hAnsi="BRH Malayalam Extra" w:cs="BRH Malayalam Extra"/>
-                <w:sz w:val="40"/>
-                <w:szCs w:val="40"/>
-              </w:rPr>
-              <w:t>¥°x „öq—Åcx¥dx</w:t>
-            </w:r>
-            <w:r>
-              <w:rPr>
-                <w:rFonts w:ascii="BRH Malayalam Extra" w:hAnsi="BRH Malayalam Extra" w:cs="BRH Malayalam Extra"/>
-                <w:sz w:val="32"/>
-                <w:szCs w:val="40"/>
-              </w:rPr>
-              <w:t>–</w:t>
+              <w:t>k</w:t>
+            </w:r>
+            <w:r>
+              <w:rPr>
+                <w:rFonts w:ascii="BRH Malayalam Extra" w:hAnsi="BRH Malayalam Extra" w:cs="BRH Malayalam Extra"/>
+                <w:sz w:val="32"/>
+                <w:szCs w:val="40"/>
+                <w:highlight w:val="yellow"/>
+              </w:rPr>
+              <w:t>–</w:t>
+            </w:r>
+            <w:r>
+              <w:rPr>
+                <w:rFonts w:ascii="BRH Malayalam Extra" w:hAnsi="BRH Malayalam Extra" w:cs="BRH Malayalam Extra"/>
+                <w:sz w:val="40"/>
+                <w:szCs w:val="40"/>
+              </w:rPr>
+              <w:t>J |</w:t>
             </w:r>
           </w:p>
         </w:tc>
@@ -448,7 +518,7 @@
               <w:autoSpaceDE w:val="0"/>
               <w:autoSpaceDN w:val="0"/>
               <w:adjustRightInd w:val="0"/>
-              <w:spacing w:line="240" w:lineRule="auto"/>
+              <w:spacing w:before="0" w:line="240" w:lineRule="auto"/>
               <w:ind w:right="-22"/>
               <w:rPr>
                 <w:rFonts w:ascii="BRH Malayalam Extra" w:hAnsi="BRH Malayalam Extra" w:cs="BRH Malayalam Extra"/>
@@ -462,40 +532,71 @@
                 <w:sz w:val="40"/>
                 <w:szCs w:val="40"/>
               </w:rPr>
-              <w:t>j</w:t>
-            </w:r>
-            <w:r>
-              <w:rPr>
-                <w:rFonts w:ascii="BRH Malayalam Extra" w:hAnsi="BRH Malayalam Extra" w:cs="BRH Malayalam Extra"/>
-                <w:sz w:val="40"/>
-                <w:szCs w:val="40"/>
-                <w:highlight w:val="green"/>
-              </w:rPr>
-              <w:t>bö</w:t>
-            </w:r>
-            <w:r>
-              <w:rPr>
-                <w:rFonts w:ascii="BRH Malayalam Extra" w:hAnsi="BRH Malayalam Extra" w:cs="BRH Malayalam Extra"/>
-                <w:sz w:val="40"/>
-                <w:szCs w:val="40"/>
-              </w:rPr>
-              <w:t>gx˜Ö¥Yx</w:t>
-            </w:r>
-            <w:r>
-              <w:rPr>
-                <w:rFonts w:ascii="BRH Malayalam Extra" w:hAnsi="BRH Malayalam Extra" w:cs="BRH Malayalam Extra"/>
-                <w:sz w:val="32"/>
-                <w:szCs w:val="40"/>
-              </w:rPr>
-              <w:t>–</w:t>
-            </w:r>
-            <w:r>
-              <w:rPr>
-                <w:rFonts w:ascii="BRH Malayalam Extra" w:hAnsi="BRH Malayalam Extra" w:cs="BRH Malayalam Extra"/>
-                <w:sz w:val="40"/>
-                <w:szCs w:val="40"/>
-              </w:rPr>
-              <w:t xml:space="preserve">¥°x </w:t>
+              <w:t>k¡</w:t>
+            </w:r>
+            <w:r>
+              <w:rPr>
+                <w:rFonts w:ascii="BRH Malayalam Extra" w:hAnsi="BRH Malayalam Extra" w:cs="BRH Malayalam Extra"/>
+                <w:sz w:val="32"/>
+                <w:szCs w:val="40"/>
+              </w:rPr>
+              <w:t>–</w:t>
+            </w:r>
+            <w:r>
+              <w:rPr>
+                <w:rFonts w:ascii="BRH Malayalam Extra" w:hAnsi="BRH Malayalam Extra" w:cs="BRH Malayalam Extra"/>
+                <w:sz w:val="40"/>
+                <w:szCs w:val="40"/>
+              </w:rPr>
+              <w:t>¥Ê</w:t>
+            </w:r>
+            <w:r>
+              <w:rPr>
+                <w:rFonts w:ascii="BRH Malayalam Extra" w:hAnsi="BRH Malayalam Extra" w:cs="BRH Malayalam Extra"/>
+                <w:sz w:val="32"/>
+                <w:szCs w:val="40"/>
+              </w:rPr>
+              <w:t>–</w:t>
+            </w:r>
+            <w:r>
+              <w:rPr>
+                <w:rFonts w:ascii="BRH Malayalam Extra" w:hAnsi="BRH Malayalam Extra" w:cs="BRH Malayalam Extra"/>
+                <w:sz w:val="40"/>
+                <w:szCs w:val="40"/>
+              </w:rPr>
+              <w:t xml:space="preserve"> | b§põ</w:t>
+            </w:r>
+            <w:r>
+              <w:rPr>
+                <w:rFonts w:ascii="BRH Malayalam Extra" w:hAnsi="BRH Malayalam Extra" w:cs="BRH Malayalam Extra"/>
+                <w:sz w:val="32"/>
+                <w:szCs w:val="40"/>
+              </w:rPr>
+              <w:t>–</w:t>
+            </w:r>
+            <w:r>
+              <w:rPr>
+                <w:rFonts w:ascii="BRH Malayalam Extra" w:hAnsi="BRH Malayalam Extra" w:cs="BRH Malayalam Extra"/>
+                <w:sz w:val="40"/>
+                <w:szCs w:val="40"/>
+              </w:rPr>
+              <w:t>±</w:t>
+            </w:r>
+            <w:r>
+              <w:rPr>
+                <w:rFonts w:ascii="BRH Malayalam Extra" w:hAnsi="BRH Malayalam Extra" w:cs="BRH Malayalam Extra"/>
+                <w:sz w:val="32"/>
+                <w:szCs w:val="40"/>
+              </w:rPr>
+              <w:t>–</w:t>
+            </w:r>
+            <w:r>
+              <w:rPr>
+                <w:rFonts w:ascii="BRH Malayalam Extra" w:hAnsi="BRH Malayalam Extra" w:cs="BRH Malayalam Extra"/>
+                <w:sz w:val="40"/>
+                <w:szCs w:val="40"/>
+              </w:rPr>
+              <w:t xml:space="preserve">k CZy— </w:t>
             </w:r>
           </w:p>
           <w:p>
@@ -504,7 +605,385 @@
               <w:autoSpaceDE w:val="0"/>
               <w:autoSpaceDN w:val="0"/>
               <w:adjustRightInd w:val="0"/>
-              <w:spacing w:line="240" w:lineRule="auto"/>
+              <w:spacing w:before="0" w:line="240" w:lineRule="auto"/>
+              <w:ind w:right="-22"/>
+              <w:rPr>
+                <w:rFonts w:ascii="BRH Malayalam Extra" w:hAnsi="BRH Malayalam Extra" w:cs="BRH Malayalam Extra"/>
+                <w:sz w:val="40"/>
+                <w:szCs w:val="40"/>
+              </w:rPr>
+            </w:pPr>
+            <w:r>
+              <w:rPr>
+                <w:rFonts w:ascii="BRH Malayalam Extra" w:hAnsi="BRH Malayalam Extra" w:cs="BRH Malayalam Extra"/>
+                <w:sz w:val="40"/>
+                <w:szCs w:val="40"/>
+              </w:rPr>
+              <w:t>bûy - A</w:t>
+            </w:r>
+            <w:r>
+              <w:rPr>
+                <w:rFonts w:ascii="BRH Malayalam Extra" w:hAnsi="BRH Malayalam Extra" w:cs="BRH Malayalam Extra"/>
+                <w:sz w:val="32"/>
+                <w:szCs w:val="40"/>
+              </w:rPr>
+              <w:t>–</w:t>
+            </w:r>
+            <w:r>
+              <w:rPr>
+                <w:rFonts w:ascii="BRH Malayalam Extra" w:hAnsi="BRH Malayalam Extra" w:cs="BRH Malayalam Extra"/>
+                <w:sz w:val="40"/>
+                <w:szCs w:val="40"/>
+              </w:rPr>
+              <w:t>±</w:t>
+            </w:r>
+            <w:r>
+              <w:rPr>
+                <w:rFonts w:ascii="BRH Malayalam Extra" w:hAnsi="BRH Malayalam Extra" w:cs="BRH Malayalam Extra"/>
+                <w:sz w:val="32"/>
+                <w:szCs w:val="40"/>
+              </w:rPr>
+              <w:t>–</w:t>
+            </w:r>
+            <w:r>
+              <w:rPr>
+                <w:rFonts w:ascii="BRH Malayalam Extra" w:hAnsi="BRH Malayalam Extra" w:cs="BRH Malayalam Extra"/>
+                <w:sz w:val="40"/>
+                <w:szCs w:val="40"/>
+                <w:highlight w:val="green"/>
+              </w:rPr>
+              <w:t>k</w:t>
+            </w:r>
+            <w:r>
+              <w:rPr>
+                <w:rFonts w:ascii="BRH Malayalam Extra" w:hAnsi="BRH Malayalam Extra" w:cs="BRH Malayalam Extra"/>
+                <w:sz w:val="40"/>
+                <w:szCs w:val="40"/>
+              </w:rPr>
+              <w:t>J |</w:t>
+            </w:r>
+          </w:p>
+        </w:tc>
+      </w:tr>
+      <w:tr>
+        <w:trPr>
+          <w:trHeight w:val="1411"/>
+        </w:trPr>
+        <w:tc>
+          <w:tcPr>
+            <w:tcW w:w="3120" w:type="dxa"/>
+            <w:tcBorders>
+              <w:top w:val="single" w:sz="4" w:space="0" w:color="000000"/>
+              <w:left w:val="single" w:sz="4" w:space="0" w:color="000000"/>
+              <w:bottom w:val="single" w:sz="4" w:space="0" w:color="000000"/>
+              <w:right w:val="single" w:sz="4" w:space="0" w:color="000000"/>
+            </w:tcBorders>
+          </w:tcPr>
+          <w:p>
+            <w:pPr>
+              <w:widowControl w:val="0"/>
+              <w:autoSpaceDE w:val="0"/>
+              <w:autoSpaceDN w:val="0"/>
+              <w:adjustRightInd w:val="0"/>
+              <w:spacing w:before="0" w:line="240" w:lineRule="auto"/>
+              <w:ind w:right="-320"/>
+              <w:jc w:val="both"/>
+              <w:rPr>
+                <w:rFonts w:eastAsia="Times New Roman" w:cs="Arial"/>
+                <w:b/>
+                <w:bCs/>
+                <w:sz w:val="28"/>
+                <w:szCs w:val="28"/>
+                <w:lang w:eastAsia="en-IN" w:bidi="ml-IN"/>
+              </w:rPr>
+            </w:pPr>
+            <w:r>
+              <w:rPr>
+                <w:rFonts w:eastAsia="Times New Roman" w:cs="Arial"/>
+                <w:b/>
+                <w:bCs/>
+                <w:sz w:val="28"/>
+                <w:szCs w:val="28"/>
+                <w:lang w:eastAsia="en-IN" w:bidi="ml-IN"/>
+              </w:rPr>
+              <w:t>TS 2.6.</w:t>
+            </w:r>
+            <w:r>
+              <w:rPr>
+                <w:rFonts w:eastAsia="Times New Roman" w:cs="Arial"/>
+                <w:b/>
+                <w:bCs/>
+                <w:sz w:val="28"/>
+                <w:szCs w:val="28"/>
+                <w:lang w:eastAsia="en-IN" w:bidi="ml-IN"/>
+              </w:rPr>
+              <w:t>10</w:t>
+            </w:r>
+            <w:r>
+              <w:rPr>
+                <w:rFonts w:eastAsia="Times New Roman" w:cs="Arial"/>
+                <w:b/>
+                <w:bCs/>
+                <w:sz w:val="28"/>
+                <w:szCs w:val="28"/>
+                <w:lang w:eastAsia="en-IN" w:bidi="ml-IN"/>
+              </w:rPr>
+              <w:t>.</w:t>
+            </w:r>
+            <w:r>
+              <w:rPr>
+                <w:rFonts w:eastAsia="Times New Roman" w:cs="Arial"/>
+                <w:b/>
+                <w:bCs/>
+                <w:sz w:val="28"/>
+                <w:szCs w:val="28"/>
+                <w:lang w:eastAsia="en-IN" w:bidi="ml-IN"/>
+              </w:rPr>
+              <w:t>1</w:t>
+            </w:r>
+            <w:r>
+              <w:rPr>
+                <w:rFonts w:eastAsia="Times New Roman" w:cs="Arial"/>
+                <w:b/>
+                <w:bCs/>
+                <w:sz w:val="28"/>
+                <w:szCs w:val="28"/>
+                <w:lang w:eastAsia="en-IN" w:bidi="ml-IN"/>
+              </w:rPr>
+              <w:t xml:space="preserve"> - Vaakyam</w:t>
+            </w:r>
+          </w:p>
+          <w:p>
+            <w:pPr>
+              <w:widowControl w:val="0"/>
+              <w:autoSpaceDE w:val="0"/>
+              <w:autoSpaceDN w:val="0"/>
+              <w:adjustRightInd w:val="0"/>
+              <w:spacing w:before="0" w:line="240" w:lineRule="auto"/>
+              <w:ind w:right="-320"/>
+              <w:jc w:val="both"/>
+              <w:rPr>
+                <w:rFonts w:eastAsia="Times New Roman" w:cs="Arial"/>
+                <w:b/>
+                <w:bCs/>
+                <w:sz w:val="28"/>
+                <w:szCs w:val="28"/>
+                <w:lang w:eastAsia="en-IN" w:bidi="ml-IN"/>
+              </w:rPr>
+            </w:pPr>
+            <w:r>
+              <w:rPr>
+                <w:rFonts w:eastAsia="Times New Roman" w:cs="Arial"/>
+                <w:b/>
+                <w:bCs/>
+                <w:sz w:val="28"/>
+                <w:szCs w:val="28"/>
+                <w:lang w:eastAsia="en-IN" w:bidi="ml-IN"/>
+              </w:rPr>
+              <w:t xml:space="preserve">Line No. </w:t>
+            </w:r>
+            <w:r>
+              <w:rPr>
+                <w:rFonts w:eastAsia="Times New Roman" w:cs="Arial"/>
+                <w:b/>
+                <w:bCs/>
+                <w:sz w:val="28"/>
+                <w:szCs w:val="28"/>
+                <w:lang w:eastAsia="en-IN" w:bidi="ml-IN"/>
+              </w:rPr>
+              <w:t>6</w:t>
+            </w:r>
+          </w:p>
+          <w:p>
+            <w:pPr>
+              <w:widowControl w:val="0"/>
+              <w:autoSpaceDE w:val="0"/>
+              <w:autoSpaceDN w:val="0"/>
+              <w:adjustRightInd w:val="0"/>
+              <w:spacing w:before="0" w:line="240" w:lineRule="auto"/>
+              <w:ind w:right="-320"/>
+              <w:jc w:val="both"/>
+              <w:rPr>
+                <w:rFonts w:eastAsia="Times New Roman" w:cs="Arial"/>
+                <w:b/>
+                <w:bCs/>
+                <w:sz w:val="28"/>
+                <w:szCs w:val="28"/>
+                <w:lang w:eastAsia="en-IN" w:bidi="ml-IN"/>
+              </w:rPr>
+            </w:pPr>
+            <w:r>
+              <w:rPr>
+                <w:rFonts w:eastAsia="Times New Roman" w:cs="Arial"/>
+                <w:b/>
+                <w:bCs/>
+                <w:sz w:val="28"/>
+                <w:szCs w:val="28"/>
+                <w:lang w:eastAsia="en-IN" w:bidi="ml-IN"/>
+              </w:rPr>
+              <w:t xml:space="preserve">Panchaati No. </w:t>
+            </w:r>
+            <w:r>
+              <w:rPr>
+                <w:rFonts w:eastAsia="Times New Roman" w:cs="Arial"/>
+                <w:b/>
+                <w:bCs/>
+                <w:sz w:val="28"/>
+                <w:szCs w:val="28"/>
+                <w:lang w:eastAsia="en-IN" w:bidi="ml-IN"/>
+              </w:rPr>
+              <w:t>57</w:t>
+            </w:r>
+          </w:p>
+        </w:tc>
+        <w:tc>
+          <w:tcPr>
+            <w:tcW w:w="4424" w:type="dxa"/>
+            <w:tcBorders>
+              <w:top w:val="single" w:sz="4" w:space="0" w:color="000000"/>
+              <w:left w:val="single" w:sz="4" w:space="0" w:color="000000"/>
+              <w:bottom w:val="single" w:sz="4" w:space="0" w:color="000000"/>
+              <w:right w:val="single" w:sz="4" w:space="0" w:color="000000"/>
+            </w:tcBorders>
+          </w:tcPr>
+          <w:p>
+            <w:pPr>
+              <w:widowControl w:val="0"/>
+              <w:autoSpaceDE w:val="0"/>
+              <w:autoSpaceDN w:val="0"/>
+              <w:adjustRightInd w:val="0"/>
+              <w:spacing w:before="0" w:line="240" w:lineRule="auto"/>
+              <w:ind w:right="-22"/>
+              <w:rPr>
+                <w:rFonts w:ascii="BRH Malayalam Extra" w:hAnsi="BRH Malayalam Extra" w:cs="BRH Malayalam Extra"/>
+                <w:sz w:val="40"/>
+                <w:szCs w:val="40"/>
+              </w:rPr>
+            </w:pPr>
+            <w:r>
+              <w:rPr>
+                <w:rFonts w:ascii="BRH Malayalam Extra" w:hAnsi="BRH Malayalam Extra" w:cs="BRH Malayalam Extra"/>
+                <w:sz w:val="40"/>
+                <w:szCs w:val="40"/>
+              </w:rPr>
+              <w:t>j</w:t>
+            </w:r>
+            <w:r>
+              <w:rPr>
+                <w:rFonts w:ascii="BRH Malayalam Extra" w:hAnsi="BRH Malayalam Extra" w:cs="BRH Malayalam Extra"/>
+                <w:sz w:val="40"/>
+                <w:szCs w:val="40"/>
+                <w:highlight w:val="yellow"/>
+              </w:rPr>
+              <w:t>b</w:t>
+            </w:r>
+            <w:r>
+              <w:rPr>
+                <w:rFonts w:ascii="BRH Malayalam Extra" w:hAnsi="BRH Malayalam Extra" w:cs="BRH Malayalam Extra"/>
+                <w:sz w:val="40"/>
+                <w:szCs w:val="40"/>
+              </w:rPr>
+              <w:t>§ ögx˜Ö¥Yx</w:t>
+            </w:r>
+            <w:r>
+              <w:rPr>
+                <w:rFonts w:ascii="BRH Malayalam Extra" w:hAnsi="BRH Malayalam Extra" w:cs="BRH Malayalam Extra"/>
+                <w:sz w:val="32"/>
+                <w:szCs w:val="40"/>
+              </w:rPr>
+              <w:t>–</w:t>
+            </w:r>
+            <w:r>
+              <w:rPr>
+                <w:rFonts w:ascii="BRH Malayalam Extra" w:hAnsi="BRH Malayalam Extra" w:cs="BRH Malayalam Extra"/>
+                <w:sz w:val="40"/>
+                <w:szCs w:val="40"/>
+              </w:rPr>
+              <w:t>¥°x „öq—Åcx¥dx</w:t>
+            </w:r>
+            <w:r>
+              <w:rPr>
+                <w:rFonts w:ascii="BRH Malayalam Extra" w:hAnsi="BRH Malayalam Extra" w:cs="BRH Malayalam Extra"/>
+                <w:sz w:val="32"/>
+                <w:szCs w:val="40"/>
+              </w:rPr>
+              <w:t>–</w:t>
+            </w:r>
+          </w:p>
+        </w:tc>
+        <w:tc>
+          <w:tcPr>
+            <w:tcW w:w="5250" w:type="dxa"/>
+            <w:tcBorders>
+              <w:top w:val="single" w:sz="4" w:space="0" w:color="000000"/>
+              <w:left w:val="single" w:sz="4" w:space="0" w:color="000000"/>
+              <w:bottom w:val="single" w:sz="4" w:space="0" w:color="000000"/>
+              <w:right w:val="single" w:sz="4" w:space="0" w:color="000000"/>
+            </w:tcBorders>
+          </w:tcPr>
+          <w:p>
+            <w:pPr>
+              <w:widowControl w:val="0"/>
+              <w:autoSpaceDE w:val="0"/>
+              <w:autoSpaceDN w:val="0"/>
+              <w:adjustRightInd w:val="0"/>
+              <w:spacing w:before="0" w:line="240" w:lineRule="auto"/>
+              <w:ind w:right="-22"/>
+              <w:rPr>
+                <w:rFonts w:ascii="BRH Malayalam Extra" w:hAnsi="BRH Malayalam Extra" w:cs="BRH Malayalam Extra"/>
+                <w:sz w:val="40"/>
+                <w:szCs w:val="40"/>
+              </w:rPr>
+            </w:pPr>
+            <w:r>
+              <w:rPr>
+                <w:rFonts w:ascii="BRH Malayalam Extra" w:hAnsi="BRH Malayalam Extra" w:cs="BRH Malayalam Extra"/>
+                <w:sz w:val="40"/>
+                <w:szCs w:val="40"/>
+              </w:rPr>
+              <w:t>j</w:t>
+            </w:r>
+            <w:r>
+              <w:rPr>
+                <w:rFonts w:ascii="BRH Malayalam Extra" w:hAnsi="BRH Malayalam Extra" w:cs="BRH Malayalam Extra"/>
+                <w:sz w:val="40"/>
+                <w:szCs w:val="40"/>
+                <w:highlight w:val="green"/>
+              </w:rPr>
+              <w:t>bö</w:t>
+            </w:r>
+            <w:r>
+              <w:rPr>
+                <w:rFonts w:ascii="BRH Malayalam Extra" w:hAnsi="BRH Malayalam Extra" w:cs="BRH Malayalam Extra"/>
+                <w:sz w:val="40"/>
+                <w:szCs w:val="40"/>
+              </w:rPr>
+              <w:t>gx˜Ö¥Yx</w:t>
+            </w:r>
+            <w:r>
+              <w:rPr>
+                <w:rFonts w:ascii="BRH Malayalam Extra" w:hAnsi="BRH Malayalam Extra" w:cs="BRH Malayalam Extra"/>
+                <w:sz w:val="32"/>
+                <w:szCs w:val="40"/>
+              </w:rPr>
+              <w:t>–</w:t>
+            </w:r>
+            <w:r>
+              <w:rPr>
+                <w:rFonts w:ascii="BRH Malayalam Extra" w:hAnsi="BRH Malayalam Extra" w:cs="BRH Malayalam Extra"/>
+                <w:sz w:val="40"/>
+                <w:szCs w:val="40"/>
+              </w:rPr>
+              <w:t xml:space="preserve">¥°x </w:t>
+            </w:r>
+          </w:p>
+          <w:p>
+            <w:pPr>
+              <w:widowControl w:val="0"/>
+              <w:autoSpaceDE w:val="0"/>
+              <w:autoSpaceDN w:val="0"/>
+              <w:adjustRightInd w:val="0"/>
+              <w:spacing w:before="0" w:line="240" w:lineRule="auto"/>
               <w:ind w:right="-22"/>
               <w:rPr>
                 <w:rFonts w:ascii="BRH Malayalam Extra" w:hAnsi="BRH Malayalam Extra" w:cs="BRH Malayalam Extra"/>
@@ -643,7 +1122,23 @@
           <w:b/>
           <w:bCs/>
         </w:rPr>
-        <w:t xml:space="preserve"> (ignore those which are already incorporated in your book’s version and date)</w:t>
+        <w:t xml:space="preserve"> (</w:t>
+      </w:r>
+      <w:proofErr w:type="gramStart"/>
+      <w:r>
+        <w:rPr>
+          <w:b/>
+          <w:bCs/>
+        </w:rPr>
+        <w:t>ignore</w:t>
+      </w:r>
+      <w:proofErr w:type="gramEnd"/>
+      <w:r>
+        <w:rPr>
+          <w:b/>
+          <w:bCs/>
+        </w:rPr>
+        <w:t xml:space="preserve"> those which are already incorporated in your book’s version and date)</w:t>
       </w:r>
     </w:p>
     <w:tbl>
@@ -933,7 +1428,16 @@
                 <w:sz w:val="32"/>
                 <w:szCs w:val="40"/>
               </w:rPr>
-              <w:t xml:space="preserve"> | jZ§ |</w:t>
+              <w:t xml:space="preserve"> | </w:t>
+            </w:r>
+            <w:r>
+              <w:rPr>
+                <w:rFonts w:ascii="BRH Malayalam Extra" w:hAnsi="BRH Malayalam Extra" w:cs="BRH Malayalam Extra"/>
+                <w:sz w:val="32"/>
+                <w:szCs w:val="40"/>
+              </w:rPr>
+              <w:lastRenderedPageBreak/>
+              <w:t>jZ§ |</w:t>
             </w:r>
           </w:p>
         </w:tc>
@@ -967,6 +1471,7 @@
                 <w:sz w:val="32"/>
                 <w:szCs w:val="40"/>
               </w:rPr>
+              <w:lastRenderedPageBreak/>
               <w:t>BRõ—hx</w:t>
             </w:r>
             <w:r>
@@ -1281,7 +1786,6 @@
                 <w:szCs w:val="28"/>
                 <w:lang w:eastAsia="en-IN" w:bidi="ml-IN"/>
               </w:rPr>
-              <w:lastRenderedPageBreak/>
               <w:t>TS 2.6.</w:t>
             </w:r>
             <w:r>
@@ -2274,7 +2778,23 @@
           <w:b/>
           <w:bCs/>
         </w:rPr>
-        <w:t xml:space="preserve"> (ignore those which are already incorporated in your book’s version and date)</w:t>
+        <w:t xml:space="preserve"> (</w:t>
+      </w:r>
+      <w:proofErr w:type="gramStart"/>
+      <w:r>
+        <w:rPr>
+          <w:b/>
+          <w:bCs/>
+        </w:rPr>
+        <w:t>ignore</w:t>
+      </w:r>
+      <w:proofErr w:type="gramEnd"/>
+      <w:r>
+        <w:rPr>
+          <w:b/>
+          <w:bCs/>
+        </w:rPr>
+        <w:t xml:space="preserve"> those which are already incorporated in your book’s version and date)</w:t>
       </w:r>
     </w:p>
     <w:tbl>
@@ -2480,6 +3000,7 @@
                 <w:szCs w:val="28"/>
                 <w:lang w:eastAsia="en-IN" w:bidi="ml-IN"/>
               </w:rPr>
+              <w:lastRenderedPageBreak/>
               <w:t xml:space="preserve">Panchaati No. </w:t>
             </w:r>
             <w:r>
@@ -2523,6 +3044,7 @@
                 <w:sz w:val="40"/>
                 <w:szCs w:val="40"/>
               </w:rPr>
+              <w:lastRenderedPageBreak/>
               <w:t>s</w:t>
             </w:r>
             <w:r>
@@ -2738,7 +3260,6 @@
                 <w:szCs w:val="28"/>
                 <w:lang w:eastAsia="en-IN" w:bidi="ml-IN"/>
               </w:rPr>
-              <w:lastRenderedPageBreak/>
               <w:t>TS 2.6.2.4</w:t>
             </w:r>
             <w:r>
@@ -6483,7 +7004,23 @@
           <w:b/>
           <w:bCs/>
         </w:rPr>
-        <w:t xml:space="preserve"> (ignore those which are already incorporated in your book’s version and date)</w:t>
+        <w:t xml:space="preserve"> (</w:t>
+      </w:r>
+      <w:proofErr w:type="gramStart"/>
+      <w:r>
+        <w:rPr>
+          <w:b/>
+          <w:bCs/>
+        </w:rPr>
+        <w:t>ignore</w:t>
+      </w:r>
+      <w:proofErr w:type="gramEnd"/>
+      <w:r>
+        <w:rPr>
+          <w:b/>
+          <w:bCs/>
+        </w:rPr>
+        <w:t xml:space="preserve"> those which are already incorporated in your book’s version and date)</w:t>
       </w:r>
     </w:p>
     <w:tbl>
@@ -6667,6 +7204,7 @@
                 <w:lang w:bidi="ta-IN"/>
               </w:rPr>
             </w:pPr>
+            <w:proofErr w:type="gramStart"/>
             <w:r>
               <w:rPr>
                 <w:rFonts w:cs="Latha"/>
@@ -6674,7 +7212,17 @@
                 <w:szCs w:val="28"/>
                 <w:lang w:bidi="ta-IN"/>
               </w:rPr>
-              <w:t>Panchaati  No. 16</w:t>
+              <w:t>Panchaati  No.</w:t>
+            </w:r>
+            <w:proofErr w:type="gramEnd"/>
+            <w:r>
+              <w:rPr>
+                <w:rFonts w:cs="Latha"/>
+                <w:sz w:val="28"/>
+                <w:szCs w:val="28"/>
+                <w:lang w:bidi="ta-IN"/>
+              </w:rPr>
+              <w:t xml:space="preserve"> 16</w:t>
             </w:r>
           </w:p>
         </w:tc>
@@ -6893,6 +7441,7 @@
                 <w:lang w:bidi="ta-IN"/>
               </w:rPr>
             </w:pPr>
+            <w:proofErr w:type="gramStart"/>
             <w:r>
               <w:rPr>
                 <w:rFonts w:cs="Latha"/>
@@ -6900,7 +7449,17 @@
                 <w:szCs w:val="28"/>
                 <w:lang w:bidi="ta-IN"/>
               </w:rPr>
-              <w:t>Panchaati  No. 17</w:t>
+              <w:t>Panchaati  No.</w:t>
+            </w:r>
+            <w:proofErr w:type="gramEnd"/>
+            <w:r>
+              <w:rPr>
+                <w:rFonts w:cs="Latha"/>
+                <w:sz w:val="28"/>
+                <w:szCs w:val="28"/>
+                <w:lang w:bidi="ta-IN"/>
+              </w:rPr>
+              <w:t xml:space="preserve"> 17</w:t>
             </w:r>
           </w:p>
         </w:tc>
@@ -6962,8 +7521,18 @@
                 <w:sz w:val="40"/>
                 <w:szCs w:val="40"/>
               </w:rPr>
-              <w:t>—ª.E</w:t>
-            </w:r>
+              <w:t>—</w:t>
+            </w:r>
+            <w:proofErr w:type="gramStart"/>
+            <w:r>
+              <w:rPr>
+                <w:rFonts w:ascii="BRH Malayalam Extra" w:hAnsi="BRH Malayalam Extra" w:cs="BRH Malayalam Extra"/>
+                <w:sz w:val="40"/>
+                <w:szCs w:val="40"/>
+              </w:rPr>
+              <w:t>ª.E</w:t>
+            </w:r>
+            <w:proofErr w:type="gramEnd"/>
             <w:r>
               <w:rPr>
                 <w:rFonts w:ascii="BRH Malayalam Extra" w:hAnsi="BRH Malayalam Extra" w:cs="BRH Malayalam Extra"/>
@@ -7031,7 +7600,17 @@
                 <w:szCs w:val="40"/>
                 <w:highlight w:val="green"/>
               </w:rPr>
-              <w:t>ª—</w:t>
+              <w:t>ª</w:t>
+            </w:r>
+            <w:proofErr w:type="gramStart"/>
+            <w:r>
+              <w:rPr>
+                <w:rFonts w:ascii="BRH Malayalam Extra" w:hAnsi="BRH Malayalam Extra" w:cs="BRH Malayalam Extra"/>
+                <w:sz w:val="40"/>
+                <w:szCs w:val="40"/>
+                <w:highlight w:val="green"/>
+              </w:rPr>
+              <w:t>—</w:t>
             </w:r>
             <w:r>
               <w:rPr>
@@ -7041,6 +7620,7 @@
               </w:rPr>
               <w:t>.E</w:t>
             </w:r>
+            <w:proofErr w:type="gramEnd"/>
             <w:r>
               <w:rPr>
                 <w:rFonts w:ascii="BRH Malayalam Extra" w:hAnsi="BRH Malayalam Extra" w:cs="BRH Malayalam Extra"/>
@@ -7168,6 +7748,7 @@
                 <w:lang w:bidi="ta-IN"/>
               </w:rPr>
             </w:pPr>
+            <w:proofErr w:type="gramStart"/>
             <w:r>
               <w:rPr>
                 <w:rFonts w:cs="Latha"/>
@@ -7175,7 +7756,17 @@
                 <w:szCs w:val="28"/>
                 <w:lang w:bidi="ta-IN"/>
               </w:rPr>
-              <w:t>Panchaati  No. 17</w:t>
+              <w:t>Panchaati  No.</w:t>
+            </w:r>
+            <w:proofErr w:type="gramEnd"/>
+            <w:r>
+              <w:rPr>
+                <w:rFonts w:cs="Latha"/>
+                <w:sz w:val="28"/>
+                <w:szCs w:val="28"/>
+                <w:lang w:bidi="ta-IN"/>
+              </w:rPr>
+              <w:t xml:space="preserve"> 17</w:t>
             </w:r>
           </w:p>
         </w:tc>
@@ -7399,6 +7990,7 @@
                 <w:lang w:bidi="ta-IN"/>
               </w:rPr>
             </w:pPr>
+            <w:proofErr w:type="gramStart"/>
             <w:r>
               <w:rPr>
                 <w:rFonts w:cs="Latha"/>
@@ -7406,7 +7998,17 @@
                 <w:szCs w:val="28"/>
                 <w:lang w:bidi="ta-IN"/>
               </w:rPr>
-              <w:t>Panchaati  No. 22</w:t>
+              <w:t>Panchaati  No.</w:t>
+            </w:r>
+            <w:proofErr w:type="gramEnd"/>
+            <w:r>
+              <w:rPr>
+                <w:rFonts w:cs="Latha"/>
+                <w:sz w:val="28"/>
+                <w:szCs w:val="28"/>
+                <w:lang w:bidi="ta-IN"/>
+              </w:rPr>
+              <w:t xml:space="preserve"> 22</w:t>
             </w:r>
           </w:p>
         </w:tc>
@@ -7480,7 +8082,25 @@
                 <w:sz w:val="40"/>
                 <w:szCs w:val="40"/>
               </w:rPr>
-              <w:t xml:space="preserve"> px - [ ] </w:t>
+              <w:t xml:space="preserve"> px - </w:t>
+            </w:r>
+            <w:proofErr w:type="gramStart"/>
+            <w:r>
+              <w:rPr>
+                <w:rFonts w:ascii="BRH Malayalam Extra" w:hAnsi="BRH Malayalam Extra" w:cs="BRH Malayalam Extra"/>
+                <w:sz w:val="40"/>
+                <w:szCs w:val="40"/>
+              </w:rPr>
+              <w:t>[ ]</w:t>
+            </w:r>
+            <w:proofErr w:type="gramEnd"/>
+            <w:r>
+              <w:rPr>
+                <w:rFonts w:ascii="BRH Malayalam Extra" w:hAnsi="BRH Malayalam Extra" w:cs="BRH Malayalam Extra"/>
+                <w:sz w:val="40"/>
+                <w:szCs w:val="40"/>
+              </w:rPr>
+              <w:t xml:space="preserve"> </w:t>
             </w:r>
             <w:r>
               <w:rPr>
@@ -7559,7 +8179,25 @@
                 <w:sz w:val="40"/>
                 <w:szCs w:val="40"/>
               </w:rPr>
-              <w:t xml:space="preserve"> px - [ ] </w:t>
+              <w:t xml:space="preserve"> px - </w:t>
+            </w:r>
+            <w:proofErr w:type="gramStart"/>
+            <w:r>
+              <w:rPr>
+                <w:rFonts w:ascii="BRH Malayalam Extra" w:hAnsi="BRH Malayalam Extra" w:cs="BRH Malayalam Extra"/>
+                <w:sz w:val="40"/>
+                <w:szCs w:val="40"/>
+              </w:rPr>
+              <w:t>[ ]</w:t>
+            </w:r>
+            <w:proofErr w:type="gramEnd"/>
+            <w:r>
+              <w:rPr>
+                <w:rFonts w:ascii="BRH Malayalam Extra" w:hAnsi="BRH Malayalam Extra" w:cs="BRH Malayalam Extra"/>
+                <w:sz w:val="40"/>
+                <w:szCs w:val="40"/>
+              </w:rPr>
+              <w:t xml:space="preserve"> </w:t>
             </w:r>
             <w:r>
               <w:rPr>
@@ -7665,6 +8303,7 @@
                 <w:lang w:bidi="ta-IN"/>
               </w:rPr>
             </w:pPr>
+            <w:proofErr w:type="gramStart"/>
             <w:r>
               <w:rPr>
                 <w:rFonts w:cs="Latha"/>
@@ -7672,7 +8311,17 @@
                 <w:szCs w:val="28"/>
                 <w:lang w:bidi="ta-IN"/>
               </w:rPr>
-              <w:t xml:space="preserve">Panchaati  No. </w:t>
+              <w:t>Panchaati  No.</w:t>
+            </w:r>
+            <w:proofErr w:type="gramEnd"/>
+            <w:r>
+              <w:rPr>
+                <w:rFonts w:cs="Latha"/>
+                <w:sz w:val="28"/>
+                <w:szCs w:val="28"/>
+                <w:lang w:bidi="ta-IN"/>
+              </w:rPr>
+              <w:t xml:space="preserve"> </w:t>
             </w:r>
             <w:r>
               <w:rPr>
@@ -7957,6 +8606,7 @@
                 <w:lang w:bidi="ta-IN"/>
               </w:rPr>
             </w:pPr>
+            <w:proofErr w:type="gramStart"/>
             <w:r>
               <w:rPr>
                 <w:rFonts w:cs="Latha"/>
@@ -7964,7 +8614,17 @@
                 <w:szCs w:val="28"/>
                 <w:lang w:bidi="ta-IN"/>
               </w:rPr>
-              <w:t>Panchaati  No. 49</w:t>
+              <w:t>Panchaati  No.</w:t>
+            </w:r>
+            <w:proofErr w:type="gramEnd"/>
+            <w:r>
+              <w:rPr>
+                <w:rFonts w:cs="Latha"/>
+                <w:sz w:val="28"/>
+                <w:szCs w:val="28"/>
+                <w:lang w:bidi="ta-IN"/>
+              </w:rPr>
+              <w:t xml:space="preserve"> 49</w:t>
             </w:r>
           </w:p>
         </w:tc>
@@ -8175,6 +8835,7 @@
                 <w:lang w:bidi="ta-IN"/>
               </w:rPr>
             </w:pPr>
+            <w:proofErr w:type="gramStart"/>
             <w:r>
               <w:rPr>
                 <w:rFonts w:cs="Latha"/>
@@ -8182,7 +8843,17 @@
                 <w:szCs w:val="28"/>
                 <w:lang w:bidi="ta-IN"/>
               </w:rPr>
-              <w:t>Panchaati  No. 50</w:t>
+              <w:t>Panchaati  No.</w:t>
+            </w:r>
+            <w:proofErr w:type="gramEnd"/>
+            <w:r>
+              <w:rPr>
+                <w:rFonts w:cs="Latha"/>
+                <w:sz w:val="28"/>
+                <w:szCs w:val="28"/>
+                <w:lang w:bidi="ta-IN"/>
+              </w:rPr>
+              <w:t xml:space="preserve"> 50</w:t>
             </w:r>
           </w:p>
         </w:tc>
@@ -8409,6 +9080,7 @@
                 <w:lang w:bidi="ta-IN"/>
               </w:rPr>
             </w:pPr>
+            <w:proofErr w:type="gramStart"/>
             <w:r>
               <w:rPr>
                 <w:rFonts w:cs="Latha"/>
@@ -8416,7 +9088,17 @@
                 <w:szCs w:val="28"/>
                 <w:lang w:bidi="ta-IN"/>
               </w:rPr>
-              <w:t xml:space="preserve">Panchaati  No. </w:t>
+              <w:t>Panchaati  No.</w:t>
+            </w:r>
+            <w:proofErr w:type="gramEnd"/>
+            <w:r>
+              <w:rPr>
+                <w:rFonts w:cs="Latha"/>
+                <w:sz w:val="28"/>
+                <w:szCs w:val="28"/>
+                <w:lang w:bidi="ta-IN"/>
+              </w:rPr>
+              <w:t xml:space="preserve"> </w:t>
             </w:r>
             <w:r>
               <w:rPr>
@@ -8730,6 +9412,7 @@
                 <w:lang w:bidi="ta-IN"/>
               </w:rPr>
             </w:pPr>
+            <w:proofErr w:type="gramStart"/>
             <w:r>
               <w:rPr>
                 <w:rFonts w:cs="Latha"/>
@@ -8737,7 +9420,17 @@
                 <w:szCs w:val="28"/>
                 <w:lang w:bidi="ta-IN"/>
               </w:rPr>
-              <w:t xml:space="preserve">Panchaati  No. </w:t>
+              <w:t>Panchaati  No.</w:t>
+            </w:r>
+            <w:proofErr w:type="gramEnd"/>
+            <w:r>
+              <w:rPr>
+                <w:rFonts w:cs="Latha"/>
+                <w:sz w:val="28"/>
+                <w:szCs w:val="28"/>
+                <w:lang w:bidi="ta-IN"/>
+              </w:rPr>
+              <w:t xml:space="preserve"> </w:t>
             </w:r>
             <w:r>
               <w:rPr>
@@ -9132,7 +9825,23 @@
           <w:b/>
           <w:bCs/>
         </w:rPr>
-        <w:t>(ignore those which are already incorporated in your book’s version and date)</w:t>
+        <w:t>(</w:t>
+      </w:r>
+      <w:proofErr w:type="gramStart"/>
+      <w:r>
+        <w:rPr>
+          <w:b/>
+          <w:bCs/>
+        </w:rPr>
+        <w:t>ignore</w:t>
+      </w:r>
+      <w:proofErr w:type="gramEnd"/>
+      <w:r>
+        <w:rPr>
+          <w:b/>
+          <w:bCs/>
+        </w:rPr>
+        <w:t xml:space="preserve"> those which are already incorporated in your book’s version and date)</w:t>
       </w:r>
       <w:r>
         <w:rPr>
@@ -10863,7 +11572,23 @@
           <w:b/>
           <w:bCs/>
         </w:rPr>
-        <w:t>(ignore those which are already incorporated in your book’s version and date)</w:t>
+        <w:t>(</w:t>
+      </w:r>
+      <w:proofErr w:type="gramStart"/>
+      <w:r>
+        <w:rPr>
+          <w:b/>
+          <w:bCs/>
+        </w:rPr>
+        <w:t>ignore</w:t>
+      </w:r>
+      <w:proofErr w:type="gramEnd"/>
+      <w:r>
+        <w:rPr>
+          <w:b/>
+          <w:bCs/>
+        </w:rPr>
+        <w:t xml:space="preserve"> those which are already incorporated in your book’s version and date)</w:t>
       </w:r>
     </w:p>
     <w:tbl>

</xml_diff>